<commit_message>
570 report and 540 hw
</commit_message>
<xml_diff>
--- a/cpts_540_artificial_intelligence/hw5/cpts540_hw5_yang_zhang.docx
+++ b/cpts_540_artificial_intelligence/hw5/cpts540_hw5_yang_zhang.docx
@@ -381,8 +381,6 @@
         </w:rPr>
         <w:t>Flag</w:t>
       </w:r>
-      <w:bookmarkStart w:id="0" w:name="_GoBack"/>
-      <w:bookmarkEnd w:id="0"/>
     </w:p>
     <w:p>
       <w:pPr>
@@ -507,6 +505,339 @@
       <w:r>
         <w:t xml:space="preserve">                 Therefore, the probability of person with positive test who got the disease is 1%</w:t>
       </w:r>
+    </w:p>
+    <w:p>
+      <w:pPr>
+        <w:tabs>
+          <w:tab w:val="left" w:pos="1830"/>
+        </w:tabs>
+      </w:pPr>
+    </w:p>
+    <w:p>
+      <w:pPr>
+        <w:pStyle w:val="a7"/>
+        <w:numPr>
+          <w:ilvl w:val="0"/>
+          <w:numId w:val="1"/>
+        </w:numPr>
+        <w:tabs>
+          <w:tab w:val="left" w:pos="1830"/>
+        </w:tabs>
+        <w:rPr>
+          <w:b/>
+        </w:rPr>
+      </w:pPr>
+      <w:r>
+        <w:rPr>
+          <w:b/>
+        </w:rPr>
+        <w:t>a) Weather</w:t>
+      </w:r>
+    </w:p>
+    <w:p>
+      <w:pPr>
+        <w:pStyle w:val="a7"/>
+        <w:tabs>
+          <w:tab w:val="left" w:pos="1830"/>
+        </w:tabs>
+        <w:rPr>
+          <w:b/>
+        </w:rPr>
+      </w:pPr>
+      <w:r>
+        <w:rPr>
+          <w:b/>
+          <w:noProof/>
+          <w:lang w:eastAsia="zh-CN"/>
+        </w:rPr>
+        <w:drawing>
+          <wp:inline distT="0" distB="0" distL="0" distR="0">
+            <wp:extent cx="4568950" cy="2604407"/>
+            <wp:effectExtent l="0" t="0" r="3175" b="5715"/>
+            <wp:docPr id="1" name="图片 1"/>
+            <wp:cNvGraphicFramePr>
+              <a:graphicFrameLocks xmlns:a="http://schemas.openxmlformats.org/drawingml/2006/main" noChangeAspect="1"/>
+            </wp:cNvGraphicFramePr>
+            <a:graphic xmlns:a="http://schemas.openxmlformats.org/drawingml/2006/main">
+              <a:graphicData uri="http://schemas.openxmlformats.org/drawingml/2006/picture">
+                <pic:pic xmlns:pic="http://schemas.openxmlformats.org/drawingml/2006/picture">
+                  <pic:nvPicPr>
+                    <pic:cNvPr id="1" name="Capture.JPG"/>
+                    <pic:cNvPicPr/>
+                  </pic:nvPicPr>
+                  <pic:blipFill>
+                    <a:blip r:embed="rId7">
+                      <a:extLst>
+                        <a:ext uri="{28A0092B-C50C-407E-A947-70E740481C1C}">
+                          <a14:useLocalDpi xmlns:a14="http://schemas.microsoft.com/office/drawing/2010/main" val="0"/>
+                        </a:ext>
+                      </a:extLst>
+                    </a:blip>
+                    <a:stretch>
+                      <a:fillRect/>
+                    </a:stretch>
+                  </pic:blipFill>
+                  <pic:spPr>
+                    <a:xfrm>
+                      <a:off x="0" y="0"/>
+                      <a:ext cx="4591832" cy="2617450"/>
+                    </a:xfrm>
+                    <a:prstGeom prst="rect">
+                      <a:avLst/>
+                    </a:prstGeom>
+                  </pic:spPr>
+                </pic:pic>
+              </a:graphicData>
+            </a:graphic>
+          </wp:inline>
+        </w:drawing>
+      </w:r>
+    </w:p>
+    <w:p>
+      <w:pPr>
+        <w:pStyle w:val="a7"/>
+        <w:tabs>
+          <w:tab w:val="left" w:pos="1830"/>
+        </w:tabs>
+      </w:pPr>
+      <w:r>
+        <w:t xml:space="preserve">She fails the Turing test on the topic of Weather, because when I ask the same question server times, she gives me the exactly same answer, which is not a real person normally do. </w:t>
+      </w:r>
+    </w:p>
+    <w:p>
+      <w:pPr>
+        <w:pStyle w:val="a7"/>
+        <w:tabs>
+          <w:tab w:val="left" w:pos="1830"/>
+        </w:tabs>
+      </w:pPr>
+    </w:p>
+    <w:p>
+      <w:pPr>
+        <w:pStyle w:val="a7"/>
+        <w:tabs>
+          <w:tab w:val="left" w:pos="1830"/>
+        </w:tabs>
+        <w:rPr>
+          <w:b/>
+        </w:rPr>
+      </w:pPr>
+      <w:r>
+        <w:rPr>
+          <w:b/>
+        </w:rPr>
+        <w:t>b) Sports</w:t>
+      </w:r>
+    </w:p>
+    <w:p>
+      <w:pPr>
+        <w:pStyle w:val="a7"/>
+        <w:tabs>
+          <w:tab w:val="left" w:pos="1830"/>
+        </w:tabs>
+        <w:rPr>
+          <w:b/>
+        </w:rPr>
+      </w:pPr>
+      <w:r>
+        <w:rPr>
+          <w:b/>
+          <w:noProof/>
+          <w:lang w:eastAsia="zh-CN"/>
+        </w:rPr>
+        <w:drawing>
+          <wp:inline distT="0" distB="0" distL="0" distR="0">
+            <wp:extent cx="5194025" cy="1110343"/>
+            <wp:effectExtent l="0" t="0" r="6985" b="0"/>
+            <wp:docPr id="2" name="图片 2"/>
+            <wp:cNvGraphicFramePr>
+              <a:graphicFrameLocks xmlns:a="http://schemas.openxmlformats.org/drawingml/2006/main" noChangeAspect="1"/>
+            </wp:cNvGraphicFramePr>
+            <a:graphic xmlns:a="http://schemas.openxmlformats.org/drawingml/2006/main">
+              <a:graphicData uri="http://schemas.openxmlformats.org/drawingml/2006/picture">
+                <pic:pic xmlns:pic="http://schemas.openxmlformats.org/drawingml/2006/picture">
+                  <pic:nvPicPr>
+                    <pic:cNvPr id="2" name="sport.JPG"/>
+                    <pic:cNvPicPr/>
+                  </pic:nvPicPr>
+                  <pic:blipFill>
+                    <a:blip r:embed="rId8">
+                      <a:extLst>
+                        <a:ext uri="{28A0092B-C50C-407E-A947-70E740481C1C}">
+                          <a14:useLocalDpi xmlns:a14="http://schemas.microsoft.com/office/drawing/2010/main" val="0"/>
+                        </a:ext>
+                      </a:extLst>
+                    </a:blip>
+                    <a:stretch>
+                      <a:fillRect/>
+                    </a:stretch>
+                  </pic:blipFill>
+                  <pic:spPr>
+                    <a:xfrm>
+                      <a:off x="0" y="0"/>
+                      <a:ext cx="5240959" cy="1120376"/>
+                    </a:xfrm>
+                    <a:prstGeom prst="rect">
+                      <a:avLst/>
+                    </a:prstGeom>
+                  </pic:spPr>
+                </pic:pic>
+              </a:graphicData>
+            </a:graphic>
+          </wp:inline>
+        </w:drawing>
+      </w:r>
+    </w:p>
+    <w:p>
+      <w:pPr>
+        <w:pStyle w:val="a7"/>
+        <w:tabs>
+          <w:tab w:val="left" w:pos="1830"/>
+        </w:tabs>
+      </w:pPr>
+      <w:r>
+        <w:t>She fails the Turin</w:t>
+      </w:r>
+      <w:r>
+        <w:t>g test on the topic of Sport</w:t>
+      </w:r>
+      <w:r>
+        <w:t xml:space="preserve">, because when I ask </w:t>
+      </w:r>
+      <w:r>
+        <w:t>her does she like football or soccer, she keep saying she like football and her favorite team is Leeds United (a soccer club). Apparently, she doesn’t know the football is usually stands for American football not soccer. A real person won’t answer in her way.</w:t>
+      </w:r>
+    </w:p>
+    <w:p>
+      <w:pPr>
+        <w:pStyle w:val="a7"/>
+        <w:tabs>
+          <w:tab w:val="left" w:pos="1830"/>
+        </w:tabs>
+      </w:pPr>
+    </w:p>
+    <w:p>
+      <w:pPr>
+        <w:pStyle w:val="a7"/>
+        <w:tabs>
+          <w:tab w:val="left" w:pos="1830"/>
+        </w:tabs>
+        <w:rPr>
+          <w:b/>
+        </w:rPr>
+      </w:pPr>
+    </w:p>
+    <w:p>
+      <w:pPr>
+        <w:pStyle w:val="a7"/>
+        <w:tabs>
+          <w:tab w:val="left" w:pos="1830"/>
+        </w:tabs>
+      </w:pPr>
+      <w:r>
+        <w:rPr>
+          <w:b/>
+        </w:rPr>
+        <w:lastRenderedPageBreak/>
+        <w:t>c) Movies</w:t>
+      </w:r>
+      <w:r>
+        <w:t xml:space="preserve">   </w:t>
+      </w:r>
+      <w:r>
+        <w:t xml:space="preserve"> </w:t>
+      </w:r>
+    </w:p>
+    <w:p>
+      <w:pPr>
+        <w:pStyle w:val="a7"/>
+        <w:tabs>
+          <w:tab w:val="left" w:pos="1830"/>
+        </w:tabs>
+      </w:pPr>
+      <w:r>
+        <w:rPr>
+          <w:noProof/>
+          <w:lang w:eastAsia="zh-CN"/>
+        </w:rPr>
+        <w:drawing>
+          <wp:inline distT="0" distB="0" distL="0" distR="0">
+            <wp:extent cx="5017079" cy="2318657"/>
+            <wp:effectExtent l="0" t="0" r="0" b="5715"/>
+            <wp:docPr id="3" name="图片 3"/>
+            <wp:cNvGraphicFramePr>
+              <a:graphicFrameLocks xmlns:a="http://schemas.openxmlformats.org/drawingml/2006/main" noChangeAspect="1"/>
+            </wp:cNvGraphicFramePr>
+            <a:graphic xmlns:a="http://schemas.openxmlformats.org/drawingml/2006/main">
+              <a:graphicData uri="http://schemas.openxmlformats.org/drawingml/2006/picture">
+                <pic:pic xmlns:pic="http://schemas.openxmlformats.org/drawingml/2006/picture">
+                  <pic:nvPicPr>
+                    <pic:cNvPr id="3" name="movie.JPG"/>
+                    <pic:cNvPicPr/>
+                  </pic:nvPicPr>
+                  <pic:blipFill>
+                    <a:blip r:embed="rId9">
+                      <a:extLst>
+                        <a:ext uri="{28A0092B-C50C-407E-A947-70E740481C1C}">
+                          <a14:useLocalDpi xmlns:a14="http://schemas.microsoft.com/office/drawing/2010/main" val="0"/>
+                        </a:ext>
+                      </a:extLst>
+                    </a:blip>
+                    <a:stretch>
+                      <a:fillRect/>
+                    </a:stretch>
+                  </pic:blipFill>
+                  <pic:spPr>
+                    <a:xfrm>
+                      <a:off x="0" y="0"/>
+                      <a:ext cx="5024365" cy="2322024"/>
+                    </a:xfrm>
+                    <a:prstGeom prst="rect">
+                      <a:avLst/>
+                    </a:prstGeom>
+                  </pic:spPr>
+                </pic:pic>
+              </a:graphicData>
+            </a:graphic>
+          </wp:inline>
+        </w:drawing>
+      </w:r>
+    </w:p>
+    <w:p>
+      <w:pPr>
+        <w:pStyle w:val="a7"/>
+        <w:tabs>
+          <w:tab w:val="left" w:pos="1830"/>
+        </w:tabs>
+      </w:pPr>
+      <w:r>
+        <w:t xml:space="preserve">She fails the Turing test </w:t>
+      </w:r>
+      <w:r>
+        <w:t>on the topic of Movie</w:t>
+      </w:r>
+      <w:r>
+        <w:t xml:space="preserve">, because </w:t>
+      </w:r>
+      <w:r>
+        <w:t>she answers something no-sense, after I ask the actor I mentioned before. A real person can remember the topic that some</w:t>
+      </w:r>
+      <w:bookmarkStart w:id="0" w:name="_GoBack"/>
+      <w:bookmarkEnd w:id="0"/>
+      <w:r>
+        <w:t xml:space="preserve">one talked with him or her before. </w:t>
+      </w:r>
+    </w:p>
+    <w:p>
+      <w:pPr>
+        <w:pStyle w:val="a7"/>
+        <w:tabs>
+          <w:tab w:val="left" w:pos="1830"/>
+        </w:tabs>
+        <w:rPr>
+          <w:b/>
+        </w:rPr>
+      </w:pPr>
     </w:p>
     <w:sectPr>
       <w:pgSz w:w="12240" w:h="15840"/>

</xml_diff>

<commit_message>
files sync and jobs folder
</commit_message>
<xml_diff>
--- a/cpts_540_artificial_intelligence/hw5/cpts540_hw5_yang_zhang.docx
+++ b/cpts_540_artificial_intelligence/hw5/cpts540_hw5_yang_zhang.docx
@@ -379,15 +379,184 @@
         <w:rPr>
           <w:b/>
         </w:rPr>
-        <w:t>Flag</w:t>
-      </w:r>
-    </w:p>
-    <w:p>
-      <w:pPr>
-        <w:rPr>
-          <w:b/>
-        </w:rPr>
-      </w:pPr>
+        <w:t>a)</w:t>
+      </w:r>
+      <w:r>
+        <w:rPr>
+          <w:b/>
+        </w:rPr>
+        <w:t xml:space="preserve"> </w:t>
+      </w:r>
+      <w:r>
+        <w:t xml:space="preserve">It is rational, because there is one possibility that the P(X or Y) = 0.5. </w:t>
+      </w:r>
+      <w:r>
+        <w:t>See below:</w:t>
+      </w:r>
+    </w:p>
+    <w:p>
+      <w:pPr>
+        <w:pStyle w:val="a7"/>
+        <w:rPr>
+          <w:b/>
+        </w:rPr>
+      </w:pPr>
+      <w:r>
+        <w:rPr>
+          <w:b/>
+          <w:noProof/>
+          <w:lang w:eastAsia="zh-CN"/>
+        </w:rPr>
+        <w:lastRenderedPageBreak/>
+        <w:drawing>
+          <wp:inline distT="0" distB="0" distL="0" distR="0">
+            <wp:extent cx="1828800" cy="1390650"/>
+            <wp:effectExtent l="0" t="0" r="0" b="0"/>
+            <wp:docPr id="4" name="图片 4"/>
+            <wp:cNvGraphicFramePr>
+              <a:graphicFrameLocks xmlns:a="http://schemas.openxmlformats.org/drawingml/2006/main" noChangeAspect="1"/>
+            </wp:cNvGraphicFramePr>
+            <a:graphic xmlns:a="http://schemas.openxmlformats.org/drawingml/2006/main">
+              <a:graphicData uri="http://schemas.openxmlformats.org/drawingml/2006/picture">
+                <pic:pic xmlns:pic="http://schemas.openxmlformats.org/drawingml/2006/picture">
+                  <pic:nvPicPr>
+                    <pic:cNvPr id="4" name="q4a.JPG"/>
+                    <pic:cNvPicPr/>
+                  </pic:nvPicPr>
+                  <pic:blipFill>
+                    <a:blip r:embed="rId7">
+                      <a:extLst>
+                        <a:ext uri="{28A0092B-C50C-407E-A947-70E740481C1C}">
+                          <a14:useLocalDpi xmlns:a14="http://schemas.microsoft.com/office/drawing/2010/main" val="0"/>
+                        </a:ext>
+                      </a:extLst>
+                    </a:blip>
+                    <a:stretch>
+                      <a:fillRect/>
+                    </a:stretch>
+                  </pic:blipFill>
+                  <pic:spPr>
+                    <a:xfrm>
+                      <a:off x="0" y="0"/>
+                      <a:ext cx="1908828" cy="1451505"/>
+                    </a:xfrm>
+                    <a:prstGeom prst="rect">
+                      <a:avLst/>
+                    </a:prstGeom>
+                  </pic:spPr>
+                </pic:pic>
+              </a:graphicData>
+            </a:graphic>
+          </wp:inline>
+        </w:drawing>
+      </w:r>
+    </w:p>
+    <w:p>
+      <w:pPr>
+        <w:pStyle w:val="a7"/>
+      </w:pPr>
+      <w:r>
+        <w:t xml:space="preserve">The red part stands for the probability of X and Y, the greed part stands for the probability of X or Y. From the Venn’s diagram, P(X or Y) could be 0.5 if P(X and Y) is 0.2, therefore, the believe of agent is rational. </w:t>
+      </w:r>
+    </w:p>
+    <w:p>
+      <w:pPr>
+        <w:pStyle w:val="a7"/>
+      </w:pPr>
+    </w:p>
+    <w:p>
+      <w:pPr>
+        <w:pStyle w:val="a7"/>
+      </w:pPr>
+      <w:r>
+        <w:rPr>
+          <w:b/>
+        </w:rPr>
+        <w:t xml:space="preserve">b) </w:t>
+      </w:r>
+      <w:r>
+        <w:t xml:space="preserve">The range </w:t>
+      </w:r>
+      <w:r>
+        <w:t xml:space="preserve">of P(X and Y) </w:t>
+      </w:r>
+      <w:r>
+        <w:t xml:space="preserve">is from 0 to 0.3, when the two event are mutually exclusive (X and Y </w:t>
+      </w:r>
+      <w:r>
+        <w:t xml:space="preserve">doesn’t overlap at all and they </w:t>
+      </w:r>
+      <w:r>
+        <w:t>cannot happen together at the same time), P(X and Y) is 0, which is the lower bound. When the event Y are completely inclusive with X (</w:t>
+      </w:r>
+      <w:r>
+        <w:t>X and Y overlaps completely, in other words, if Y happened X must also happened</w:t>
+      </w:r>
+      <w:r>
+        <w:t>)</w:t>
+      </w:r>
+      <w:r>
+        <w:t>, P(X and Y) is equals to P(Y) = 0.3, which is the upper bound.</w:t>
+      </w:r>
+    </w:p>
+    <w:p>
+      <w:pPr>
+        <w:pStyle w:val="a7"/>
+      </w:pPr>
+    </w:p>
+    <w:p>
+      <w:pPr>
+        <w:pStyle w:val="a7"/>
+      </w:pPr>
+      <w:r>
+        <w:rPr>
+          <w:b/>
+        </w:rPr>
+        <w:t>c)</w:t>
+      </w:r>
+      <w:r>
+        <w:rPr>
+          <w:b/>
+        </w:rPr>
+        <w:t xml:space="preserve"> </w:t>
+      </w:r>
+      <w:r>
+        <w:t>No, it is not rational, because P(X or Y) = 0.7 happens only when X and Y don’t overlap at all. So, without giving X and Y are mutually exclusive, the agent has no reason to believe P(X or Y) = 0.7.</w:t>
+      </w:r>
+    </w:p>
+    <w:p>
+      <w:pPr>
+        <w:pStyle w:val="a7"/>
+      </w:pPr>
+    </w:p>
+    <w:p>
+      <w:pPr>
+        <w:pStyle w:val="a7"/>
+      </w:pPr>
+      <w:r>
+        <w:rPr>
+          <w:b/>
+        </w:rPr>
+        <w:t xml:space="preserve">d) </w:t>
+      </w:r>
+      <w:r>
+        <w:t>The agent must believe that P(X and Y) = 0; because P(X or Y) = P(X) + P(Y) – P(X and Y). So P(X or Y) is 0.7 only when P(X and Y) is 0.</w:t>
+      </w:r>
+      <w:bookmarkStart w:id="0" w:name="_GoBack"/>
+      <w:bookmarkEnd w:id="0"/>
+    </w:p>
+    <w:p>
+      <w:pPr>
+        <w:pStyle w:val="a7"/>
+      </w:pPr>
+    </w:p>
+    <w:p>
+      <w:pPr>
+        <w:pStyle w:val="a7"/>
+      </w:pPr>
+      <w:r>
+        <w:t xml:space="preserve"> </w:t>
+      </w:r>
     </w:p>
     <w:p>
       <w:pPr>
@@ -414,11 +583,7 @@
         <w:t xml:space="preserve">a) </w:t>
       </w:r>
       <w:r>
-        <w:t xml:space="preserve">It is good news because that the probability of a person with positive test result who actually got the disease is positive correlation with the probability of having </w:t>
-      </w:r>
-      <w:r>
-        <w:lastRenderedPageBreak/>
-        <w:t xml:space="preserve">the disease. In other word if the </w:t>
+        <w:t xml:space="preserve">It is good news because that the probability of a person with positive test result who actually got the disease is positive correlation with the probability of having the disease. In other word if the </w:t>
       </w:r>
       <w:r>
         <w:t xml:space="preserve">probability of having the disease is very low, then the person is not likely to have the disease even if he or she got positive test result. </w:t>
@@ -550,6 +715,7 @@
           <w:noProof/>
           <w:lang w:eastAsia="zh-CN"/>
         </w:rPr>
+        <w:lastRenderedPageBreak/>
         <w:drawing>
           <wp:inline distT="0" distB="0" distL="0" distR="0">
             <wp:extent cx="4568950" cy="2604407"/>
@@ -566,7 +732,7 @@
                     <pic:cNvPicPr/>
                   </pic:nvPicPr>
                   <pic:blipFill>
-                    <a:blip r:embed="rId7">
+                    <a:blip r:embed="rId8">
                       <a:extLst>
                         <a:ext uri="{28A0092B-C50C-407E-A947-70E740481C1C}">
                           <a14:useLocalDpi xmlns:a14="http://schemas.microsoft.com/office/drawing/2010/main" val="0"/>
@@ -661,7 +827,7 @@
                     <pic:cNvPicPr/>
                   </pic:nvPicPr>
                   <pic:blipFill>
-                    <a:blip r:embed="rId8">
+                    <a:blip r:embed="rId9">
                       <a:extLst>
                         <a:ext uri="{28A0092B-C50C-407E-A947-70E740481C1C}">
                           <a14:useLocalDpi xmlns:a14="http://schemas.microsoft.com/office/drawing/2010/main" val="0"/>
@@ -696,16 +862,7 @@
         </w:tabs>
       </w:pPr>
       <w:r>
-        <w:t>She fails the Turin</w:t>
-      </w:r>
-      <w:r>
-        <w:t>g test on the topic of Sport</w:t>
-      </w:r>
-      <w:r>
-        <w:t xml:space="preserve">, because when I ask </w:t>
-      </w:r>
-      <w:r>
-        <w:t>her does she like football or soccer, she keep saying she like football and her favorite team is Leeds United (a soccer club). Apparently, she doesn’t know the football is usually stands for American football not soccer. A real person won’t answer in her way.</w:t>
+        <w:t>She fails the Turing test on the topic of Sport, because when I ask her does she like football or soccer, she keep saying she like football and her favorite team is Leeds United (a soccer club). Apparently, she doesn’t know the football is usually stands for American football not soccer. A real person won’t answer in her way.</w:t>
       </w:r>
     </w:p>
     <w:p>
@@ -738,14 +895,10 @@
         <w:rPr>
           <w:b/>
         </w:rPr>
-        <w:lastRenderedPageBreak/>
         <w:t>c) Movies</w:t>
       </w:r>
       <w:r>
-        <w:t xml:space="preserve">   </w:t>
-      </w:r>
-      <w:r>
-        <w:t xml:space="preserve"> </w:t>
+        <w:t xml:space="preserve">    </w:t>
       </w:r>
     </w:p>
     <w:p>
@@ -760,6 +913,7 @@
           <w:noProof/>
           <w:lang w:eastAsia="zh-CN"/>
         </w:rPr>
+        <w:lastRenderedPageBreak/>
         <w:drawing>
           <wp:inline distT="0" distB="0" distL="0" distR="0">
             <wp:extent cx="5017079" cy="2318657"/>
@@ -776,7 +930,7 @@
                     <pic:cNvPicPr/>
                   </pic:nvPicPr>
                   <pic:blipFill>
-                    <a:blip r:embed="rId9">
+                    <a:blip r:embed="rId10">
                       <a:extLst>
                         <a:ext uri="{28A0092B-C50C-407E-A947-70E740481C1C}">
                           <a14:useLocalDpi xmlns:a14="http://schemas.microsoft.com/office/drawing/2010/main" val="0"/>
@@ -811,21 +965,7 @@
         </w:tabs>
       </w:pPr>
       <w:r>
-        <w:t xml:space="preserve">She fails the Turing test </w:t>
-      </w:r>
-      <w:r>
-        <w:t>on the topic of Movie</w:t>
-      </w:r>
-      <w:r>
-        <w:t xml:space="preserve">, because </w:t>
-      </w:r>
-      <w:r>
-        <w:t>she answers something no-sense, after I ask the actor I mentioned before. A real person can remember the topic that some</w:t>
-      </w:r>
-      <w:bookmarkStart w:id="0" w:name="_GoBack"/>
-      <w:bookmarkEnd w:id="0"/>
-      <w:r>
-        <w:t xml:space="preserve">one talked with him or her before. </w:t>
+        <w:t xml:space="preserve">She fails the Turing test on the topic of Movie, because she answers something no-sense, after I ask the actor I mentioned before. A real person can remember the topic that someone talked with him or her before. </w:t>
       </w:r>
     </w:p>
     <w:p>

</xml_diff>